<commit_message>
Combined choose_survey and take_survey
</commit_message>
<xml_diff>
--- a/XML Project Documentation.docx
+++ b/XML Project Documentation.docx
@@ -1,6 +1,6 @@
 
 <file path=word/document.xml><?xml version="1.0" encoding="utf-8"?>
-<w:document xmlns:wpc="http://schemas.microsoft.com/office/word/2010/wordprocessingCanvas" xmlns:mc="http://schemas.openxmlformats.org/markup-compatibility/2006" xmlns:o="urn:schemas-microsoft-com:office:office" xmlns:r="http://schemas.openxmlformats.org/officeDocument/2006/relationships" xmlns:m="http://schemas.openxmlformats.org/officeDocument/2006/math" xmlns:v="urn:schemas-microsoft-com:vml" xmlns:wp14="http://schemas.microsoft.com/office/word/2010/wordprocessingDrawing" xmlns:wp="http://schemas.openxmlformats.org/drawingml/2006/wordprocessingDrawing" xmlns:w10="urn:schemas-microsoft-com:office:word" xmlns:w="http://schemas.openxmlformats.org/wordprocessingml/2006/main" xmlns:w14="http://schemas.microsoft.com/office/word/2010/wordml" xmlns:wpg="http://schemas.microsoft.com/office/word/2010/wordprocessingGroup" xmlns:wpi="http://schemas.microsoft.com/office/word/2010/wordprocessingInk" xmlns:wne="http://schemas.microsoft.com/office/word/2006/wordml" xmlns:wps="http://schemas.microsoft.com/office/word/2010/wordprocessingShape" mc:Ignorable="w14 wp14">
+<w:document xmlns:ve="http://schemas.openxmlformats.org/markup-compatibility/2006" xmlns:o="urn:schemas-microsoft-com:office:office" xmlns:r="http://schemas.openxmlformats.org/officeDocument/2006/relationships" xmlns:m="http://schemas.openxmlformats.org/officeDocument/2006/math" xmlns:v="urn:schemas-microsoft-com:vml" xmlns:wp="http://schemas.openxmlformats.org/drawingml/2006/wordprocessingDrawing" xmlns:w10="urn:schemas-microsoft-com:office:word" xmlns:w="http://schemas.openxmlformats.org/wordprocessingml/2006/main" xmlns:wne="http://schemas.microsoft.com/office/word/2006/wordml">
   <w:body>
     <w:p>
       <w:r>
@@ -26,23 +26,7 @@
     </w:p>
     <w:p>
       <w:r>
-        <w:t xml:space="preserve">Our system is a </w:t>
-      </w:r>
-      <w:proofErr w:type="spellStart"/>
-      <w:r>
-        <w:t>php</w:t>
-      </w:r>
-      <w:proofErr w:type="spellEnd"/>
-      <w:r>
-        <w:t xml:space="preserve"> website which uses xml to store the </w:t>
-      </w:r>
-      <w:proofErr w:type="gramStart"/>
-      <w:r>
-        <w:t>data,</w:t>
-      </w:r>
-      <w:proofErr w:type="gramEnd"/>
-      <w:r>
-        <w:t xml:space="preserve"> the xml structure is defined in the survey.xsd file by standard XML Schema.</w:t>
+        <w:t>Our system is a php website which uses xml to store the data, the xml structure is defined in the survey.xsd file by standard XML Schema.</w:t>
       </w:r>
     </w:p>
     <w:p>
@@ -59,15 +43,7 @@
         </w:numPr>
       </w:pPr>
       <w:r>
-        <w:t xml:space="preserve">Each survey will have </w:t>
-      </w:r>
-      <w:proofErr w:type="gramStart"/>
-      <w:r>
-        <w:t>their own</w:t>
-      </w:r>
-      <w:proofErr w:type="gramEnd"/>
-      <w:r>
-        <w:t xml:space="preserve"> separate file. </w:t>
+        <w:t xml:space="preserve">Each survey will have their own separate file. </w:t>
       </w:r>
     </w:p>
     <w:p>
@@ -79,7 +55,43 @@
         </w:numPr>
       </w:pPr>
       <w:r>
-        <w:t>This was decided on for ease of displaying a list of the available surveys</w:t>
+        <w:t>This was decided on</w:t>
+      </w:r>
+      <w:r>
+        <w:t>:</w:t>
+      </w:r>
+    </w:p>
+    <w:p>
+      <w:pPr>
+        <w:pStyle w:val="ListParagraph"/>
+        <w:numPr>
+          <w:ilvl w:val="2"/>
+          <w:numId w:val="1"/>
+        </w:numPr>
+      </w:pPr>
+      <w:r>
+        <w:t xml:space="preserve"> for ease of displaying a list of the available surveys</w:t>
+      </w:r>
+      <w:r>
+        <w:tab/>
+      </w:r>
+    </w:p>
+    <w:p>
+      <w:pPr>
+        <w:pStyle w:val="ListParagraph"/>
+        <w:numPr>
+          <w:ilvl w:val="2"/>
+          <w:numId w:val="1"/>
+        </w:numPr>
+      </w:pPr>
+      <w:r>
+        <w:t xml:space="preserve">Editing of a survey would only affect the one XML file (avoid corrupting </w:t>
+      </w:r>
+      <w:r>
+        <w:t xml:space="preserve">other </w:t>
+      </w:r>
+      <w:r>
+        <w:t>data)</w:t>
       </w:r>
     </w:p>
     <w:p>
@@ -139,15 +151,7 @@
         </w:numPr>
       </w:pPr>
       <w:r>
-        <w:t xml:space="preserve">Each answer element will have one </w:t>
-      </w:r>
-      <w:proofErr w:type="spellStart"/>
-      <w:r>
-        <w:t>answer_text</w:t>
-      </w:r>
-      <w:proofErr w:type="spellEnd"/>
-      <w:r>
-        <w:t xml:space="preserve"> element which contains the text for the answer</w:t>
+        <w:t>Each answer element will have one answer_text element which contains the text for the answer</w:t>
       </w:r>
     </w:p>
     <w:p>
@@ -186,6 +190,15 @@
       <w:r>
         <w:t>The form for taking a survey is in this submission but the submit button does not yet actually have functionality.</w:t>
       </w:r>
+      <w:r>
+        <w:t xml:space="preserve"> </w:t>
+      </w:r>
+      <w:r>
+        <w:rPr>
+          <w:b/>
+        </w:rPr>
+        <w:t>[FUTURE]</w:t>
+      </w:r>
     </w:p>
     <w:p>
       <w:pPr>
@@ -210,6 +223,9 @@
       <w:r>
         <w:t>The view results page takes you to a listing of all surveys available to view. You follow one of the links on this page to view the results for one of the surveys</w:t>
       </w:r>
+      <w:r>
+        <w:t xml:space="preserve"> </w:t>
+      </w:r>
     </w:p>
     <w:p>
       <w:pPr>
@@ -231,13 +247,17 @@
           <w:numId w:val="1"/>
         </w:numPr>
       </w:pPr>
-      <w:proofErr w:type="gramStart"/>
-      <w:r>
-        <w:t>The add</w:t>
-      </w:r>
-      <w:proofErr w:type="gramEnd"/>
-      <w:r>
-        <w:t xml:space="preserve"> a survey page will not be in this submission. In the final version this will be where you go to create a new survey</w:t>
+      <w:r>
+        <w:t>The add a survey page will not be in this submission. In the final version this will be where you go to create a new survey</w:t>
+      </w:r>
+      <w:r>
+        <w:t xml:space="preserve"> </w:t>
+      </w:r>
+      <w:r>
+        <w:rPr>
+          <w:b/>
+        </w:rPr>
+        <w:t>[FUTURE]</w:t>
       </w:r>
     </w:p>
     <w:p>
@@ -249,22 +269,7 @@
         </w:numPr>
       </w:pPr>
       <w:r>
-        <w:t xml:space="preserve">The edit a survey page brings you </w:t>
-      </w:r>
-      <w:r>
-        <w:t>to a listing of all surveys available to</w:t>
-      </w:r>
-      <w:r>
-        <w:t xml:space="preserve"> edit. </w:t>
-      </w:r>
-      <w:r>
-        <w:t xml:space="preserve">You follow one of the links on this page to </w:t>
-      </w:r>
-      <w:r>
-        <w:t>edit</w:t>
-      </w:r>
-      <w:r>
-        <w:t xml:space="preserve"> one of the surveys</w:t>
+        <w:t>The edit a survey page brings you to a listing of all surveys available to edit. You follow one of the links on this page to edit one of the surveys</w:t>
       </w:r>
     </w:p>
     <w:p>
@@ -277,6 +282,19 @@
       </w:pPr>
       <w:r>
         <w:t>For this release this page allows you direct edit access on the xml file but in the final release you will not be editing the xml directly</w:t>
+      </w:r>
+    </w:p>
+    <w:p>
+      <w:pPr>
+        <w:pStyle w:val="ListParagraph"/>
+        <w:numPr>
+          <w:ilvl w:val="2"/>
+          <w:numId w:val="1"/>
+        </w:numPr>
+      </w:pPr>
+      <w:r>
+        <w:lastRenderedPageBreak/>
+        <w:t>We would guide the user in creating their survey, and on the backend, we would be dynamically creating the corresponding XML file.</w:t>
       </w:r>
     </w:p>
     <w:p>
@@ -315,7 +333,7 @@
 </file>
 
 <file path=word/numbering.xml><?xml version="1.0" encoding="utf-8"?>
-<w:numbering xmlns:wpc="http://schemas.microsoft.com/office/word/2010/wordprocessingCanvas" xmlns:mc="http://schemas.openxmlformats.org/markup-compatibility/2006" xmlns:o="urn:schemas-microsoft-com:office:office" xmlns:r="http://schemas.openxmlformats.org/officeDocument/2006/relationships" xmlns:m="http://schemas.openxmlformats.org/officeDocument/2006/math" xmlns:v="urn:schemas-microsoft-com:vml" xmlns:wp14="http://schemas.microsoft.com/office/word/2010/wordprocessingDrawing" xmlns:wp="http://schemas.openxmlformats.org/drawingml/2006/wordprocessingDrawing" xmlns:w10="urn:schemas-microsoft-com:office:word" xmlns:w="http://schemas.openxmlformats.org/wordprocessingml/2006/main" xmlns:w14="http://schemas.microsoft.com/office/word/2010/wordml" xmlns:wpg="http://schemas.microsoft.com/office/word/2010/wordprocessingGroup" xmlns:wpi="http://schemas.microsoft.com/office/word/2010/wordprocessingInk" xmlns:wne="http://schemas.microsoft.com/office/word/2006/wordml" xmlns:wps="http://schemas.microsoft.com/office/word/2010/wordprocessingShape" mc:Ignorable="w14 wp14">
+<w:numbering xmlns:ve="http://schemas.openxmlformats.org/markup-compatibility/2006" xmlns:o="urn:schemas-microsoft-com:office:office" xmlns:r="http://schemas.openxmlformats.org/officeDocument/2006/relationships" xmlns:m="http://schemas.openxmlformats.org/officeDocument/2006/math" xmlns:v="urn:schemas-microsoft-com:vml" xmlns:wp="http://schemas.openxmlformats.org/drawingml/2006/wordprocessingDrawing" xmlns:w10="urn:schemas-microsoft-com:office:word" xmlns:w="http://schemas.openxmlformats.org/wordprocessingml/2006/main" xmlns:wne="http://schemas.microsoft.com/office/word/2006/wordml">
   <w:abstractNum w:abstractNumId="0">
     <w:nsid w:val="004E665F"/>
     <w:multiLevelType w:val="hybridMultilevel"/>
@@ -343,7 +361,7 @@
         <w:rFonts w:ascii="Courier New" w:hAnsi="Courier New" w:cs="Courier New" w:hint="default"/>
       </w:rPr>
     </w:lvl>
-    <w:lvl w:ilvl="2" w:tplc="04090005" w:tentative="1">
+    <w:lvl w:ilvl="2" w:tplc="04090005">
       <w:start w:val="1"/>
       <w:numFmt w:val="bullet"/>
       <w:lvlText w:val=""/>
@@ -435,7 +453,7 @@
 </file>
 
 <file path=word/styles.xml><?xml version="1.0" encoding="utf-8"?>
-<w:styles xmlns:mc="http://schemas.openxmlformats.org/markup-compatibility/2006" xmlns:r="http://schemas.openxmlformats.org/officeDocument/2006/relationships" xmlns:w="http://schemas.openxmlformats.org/wordprocessingml/2006/main" xmlns:w14="http://schemas.microsoft.com/office/word/2010/wordml" mc:Ignorable="w14">
+<w:styles xmlns:r="http://schemas.openxmlformats.org/officeDocument/2006/relationships" xmlns:w="http://schemas.openxmlformats.org/wordprocessingml/2006/main">
   <w:docDefaults>
     <w:rPrDefault>
       <w:rPr>
@@ -593,6 +611,7 @@
   <w:style w:type="paragraph" w:default="1" w:styleId="Normal">
     <w:name w:val="Normal"/>
     <w:qFormat/>
+    <w:rsid w:val="006032AC"/>
   </w:style>
   <w:style w:type="character" w:default="1" w:styleId="DefaultParagraphFont">
     <w:name w:val="Default Paragraph Font"/>
@@ -605,6 +624,7 @@
     <w:uiPriority w:val="99"/>
     <w:semiHidden/>
     <w:unhideWhenUsed/>
+    <w:qFormat/>
     <w:tblPr>
       <w:tblInd w:w="0" w:type="dxa"/>
       <w:tblCellMar>
@@ -841,10 +861,10 @@
   <a:themeElements>
     <a:clrScheme name="Office">
       <a:dk1>
-        <a:sysClr val="windowText" lastClr="000000"/>
+        <a:sysClr val="windowText" lastClr="383838"/>
       </a:dk1>
       <a:lt1>
-        <a:sysClr val="window" lastClr="FFFFFF"/>
+        <a:sysClr val="window" lastClr="F9F9F9"/>
       </a:lt1>
       <a:dk2>
         <a:srgbClr val="1F497D"/>
@@ -1126,7 +1146,7 @@
 </file>
 
 <file path=customXml/itemProps1.xml><?xml version="1.0" encoding="utf-8"?>
-<ds:datastoreItem xmlns:ds="http://schemas.openxmlformats.org/officeDocument/2006/customXml" ds:itemID="{C886A255-138E-40D8-883C-884FD2FF62B8}">
+<ds:datastoreItem xmlns:ds="http://schemas.openxmlformats.org/officeDocument/2006/customXml" ds:itemID="{825EE675-54CE-45C7-AF60-C06DE8F2FF22}">
   <ds:schemaRefs>
     <ds:schemaRef ds:uri="http://schemas.openxmlformats.org/officeDocument/2006/bibliography"/>
   </ds:schemaRefs>

</xml_diff>

<commit_message>
Updated documentation, setup htaccess to route to default page.
</commit_message>
<xml_diff>
--- a/XML Project Documentation.docx
+++ b/XML Project Documentation.docx
@@ -248,10 +248,46 @@
         </w:numPr>
       </w:pPr>
       <w:r>
-        <w:t>The add a survey page will not be in this submission. In the final version this will be where you go to create a new survey</w:t>
-      </w:r>
-      <w:r>
-        <w:t xml:space="preserve"> </w:t>
+        <w:t>You can add a survey under the add survey page.</w:t>
+      </w:r>
+    </w:p>
+    <w:p>
+      <w:pPr>
+        <w:pStyle w:val="ListParagraph"/>
+        <w:numPr>
+          <w:ilvl w:val="1"/>
+          <w:numId w:val="1"/>
+        </w:numPr>
+      </w:pPr>
+      <w:r>
+        <w:t>Loads a template, so you don’t have to start from scratch.</w:t>
+      </w:r>
+    </w:p>
+    <w:p>
+      <w:pPr>
+        <w:pStyle w:val="ListParagraph"/>
+        <w:numPr>
+          <w:ilvl w:val="1"/>
+          <w:numId w:val="1"/>
+        </w:numPr>
+      </w:pPr>
+      <w:r>
+        <w:t>This loads the XML directly, and validates on submit</w:t>
+      </w:r>
+      <w:r>
+        <w:t>.</w:t>
+      </w:r>
+    </w:p>
+    <w:p>
+      <w:pPr>
+        <w:pStyle w:val="ListParagraph"/>
+        <w:numPr>
+          <w:ilvl w:val="1"/>
+          <w:numId w:val="1"/>
+        </w:numPr>
+      </w:pPr>
+      <w:r>
+        <w:t xml:space="preserve">In the future, this page would guide the user in creating the survey. On submit, the XML file should be built. </w:t>
       </w:r>
       <w:r>
         <w:rPr>
@@ -269,6 +305,7 @@
         </w:numPr>
       </w:pPr>
       <w:r>
+        <w:lastRenderedPageBreak/>
         <w:t>The edit a survey page brings you to a listing of all surveys available to edit. You follow one of the links on this page to edit one of the surveys</w:t>
       </w:r>
     </w:p>
@@ -293,9 +330,17 @@
         </w:numPr>
       </w:pPr>
       <w:r>
-        <w:lastRenderedPageBreak/>
         <w:t>We would guide the user in creating their survey, and on the backend, we would be dynamically creating the corresponding XML file.</w:t>
       </w:r>
+      <w:r>
+        <w:t xml:space="preserve"> </w:t>
+      </w:r>
+      <w:r>
+        <w:rPr>
+          <w:b/>
+        </w:rPr>
+        <w:t>[FUTURE]</w:t>
+      </w:r>
     </w:p>
     <w:p>
       <w:pPr>
@@ -319,6 +364,246 @@
       </w:pPr>
       <w:r>
         <w:t>The delete page brings you to a listing of all surveys available to delete. Once deleted a survey cannot be recovered.</w:t>
+      </w:r>
+    </w:p>
+    <w:p>
+      <w:pPr>
+        <w:pStyle w:val="ListParagraph"/>
+        <w:numPr>
+          <w:ilvl w:val="1"/>
+          <w:numId w:val="1"/>
+        </w:numPr>
+      </w:pPr>
+      <w:r>
+        <w:t xml:space="preserve">Instead of a hard deletion, we might push it to a folder. This way they can recover. </w:t>
+      </w:r>
+      <w:r>
+        <w:rPr>
+          <w:b/>
+        </w:rPr>
+        <w:t>[FUTURE]</w:t>
+      </w:r>
+    </w:p>
+    <w:p>
+      <w:pPr>
+        <w:pStyle w:val="ListParagraph"/>
+        <w:numPr>
+          <w:ilvl w:val="0"/>
+          <w:numId w:val="1"/>
+        </w:numPr>
+      </w:pPr>
+      <w:r>
+        <w:rPr>
+          <w:b/>
+        </w:rPr>
+        <w:t>[FUTURE]</w:t>
+      </w:r>
+    </w:p>
+    <w:p>
+      <w:pPr>
+        <w:pStyle w:val="ListParagraph"/>
+        <w:numPr>
+          <w:ilvl w:val="1"/>
+          <w:numId w:val="1"/>
+        </w:numPr>
+      </w:pPr>
+      <w:r>
+        <w:t>Guide the user in creating/editing of surveys</w:t>
+      </w:r>
+    </w:p>
+    <w:p>
+      <w:pPr>
+        <w:pStyle w:val="ListParagraph"/>
+        <w:numPr>
+          <w:ilvl w:val="2"/>
+          <w:numId w:val="1"/>
+        </w:numPr>
+      </w:pPr>
+      <w:r>
+        <w:t>Accomplished through a form that utilizes form elements</w:t>
+      </w:r>
+    </w:p>
+    <w:p>
+      <w:pPr>
+        <w:pStyle w:val="ListParagraph"/>
+        <w:numPr>
+          <w:ilvl w:val="2"/>
+          <w:numId w:val="1"/>
+        </w:numPr>
+      </w:pPr>
+      <w:r>
+        <w:t>AJAX integration:</w:t>
+      </w:r>
+    </w:p>
+    <w:p>
+      <w:pPr>
+        <w:pStyle w:val="ListParagraph"/>
+        <w:numPr>
+          <w:ilvl w:val="3"/>
+          <w:numId w:val="1"/>
+        </w:numPr>
+      </w:pPr>
+      <w:r>
+        <w:t>As they are building the survey, we would be saving it as they go.</w:t>
+      </w:r>
+    </w:p>
+    <w:p>
+      <w:pPr>
+        <w:pStyle w:val="ListParagraph"/>
+        <w:numPr>
+          <w:ilvl w:val="3"/>
+          <w:numId w:val="1"/>
+        </w:numPr>
+      </w:pPr>
+      <w:r>
+        <w:t>Ajax could be used to pull the temp XML file and display it to the right. (if they check off the option to)</w:t>
+      </w:r>
+    </w:p>
+    <w:p>
+      <w:pPr>
+        <w:pStyle w:val="ListParagraph"/>
+        <w:numPr>
+          <w:ilvl w:val="3"/>
+          <w:numId w:val="1"/>
+        </w:numPr>
+      </w:pPr>
+      <w:r>
+        <w:t>This way they could see the progress of the file.</w:t>
+      </w:r>
+    </w:p>
+    <w:p>
+      <w:pPr>
+        <w:pStyle w:val="ListParagraph"/>
+        <w:numPr>
+          <w:ilvl w:val="1"/>
+          <w:numId w:val="1"/>
+        </w:numPr>
+      </w:pPr>
+      <w:r>
+        <w:t>Display Surveys</w:t>
+      </w:r>
+    </w:p>
+    <w:p>
+      <w:pPr>
+        <w:pStyle w:val="ListParagraph"/>
+        <w:numPr>
+          <w:ilvl w:val="2"/>
+          <w:numId w:val="1"/>
+        </w:numPr>
+      </w:pPr>
+      <w:r>
+        <w:t>Having a page allowing the Admin to choose which surveys to allow users to take</w:t>
+      </w:r>
+    </w:p>
+    <w:p>
+      <w:pPr>
+        <w:pStyle w:val="ListParagraph"/>
+        <w:numPr>
+          <w:ilvl w:val="1"/>
+          <w:numId w:val="1"/>
+        </w:numPr>
+      </w:pPr>
+      <w:r>
+        <w:t>Deleting Surveys</w:t>
+      </w:r>
+    </w:p>
+    <w:p>
+      <w:pPr>
+        <w:pStyle w:val="ListParagraph"/>
+        <w:numPr>
+          <w:ilvl w:val="2"/>
+          <w:numId w:val="1"/>
+        </w:numPr>
+      </w:pPr>
+      <w:r>
+        <w:t>Instead of a hard delete, simulate a soft one by pushing to a folder</w:t>
+      </w:r>
+    </w:p>
+    <w:p>
+      <w:pPr>
+        <w:pStyle w:val="ListParagraph"/>
+        <w:numPr>
+          <w:ilvl w:val="2"/>
+          <w:numId w:val="1"/>
+        </w:numPr>
+      </w:pPr>
+      <w:r>
+        <w:t>This way they can recover the file (just in case they clicked the wrong thing), or really delete it.</w:t>
+      </w:r>
+    </w:p>
+    <w:p>
+      <w:pPr>
+        <w:pStyle w:val="ListParagraph"/>
+        <w:numPr>
+          <w:ilvl w:val="1"/>
+          <w:numId w:val="1"/>
+        </w:numPr>
+      </w:pPr>
+      <w:r>
+        <w:t>Home Page</w:t>
+      </w:r>
+    </w:p>
+    <w:p>
+      <w:pPr>
+        <w:pStyle w:val="ListParagraph"/>
+        <w:numPr>
+          <w:ilvl w:val="2"/>
+          <w:numId w:val="1"/>
+        </w:numPr>
+      </w:pPr>
+      <w:r>
+        <w:t>Something stating the purpose of the site, and why people should take the surveys</w:t>
+      </w:r>
+    </w:p>
+    <w:p>
+      <w:pPr>
+        <w:pStyle w:val="ListParagraph"/>
+        <w:numPr>
+          <w:ilvl w:val="1"/>
+          <w:numId w:val="1"/>
+        </w:numPr>
+      </w:pPr>
+      <w:r>
+        <w:t>About Page</w:t>
+      </w:r>
+      <w:r>
+        <w:tab/>
+      </w:r>
+    </w:p>
+    <w:p>
+      <w:pPr>
+        <w:pStyle w:val="ListParagraph"/>
+        <w:numPr>
+          <w:ilvl w:val="2"/>
+          <w:numId w:val="1"/>
+        </w:numPr>
+      </w:pPr>
+      <w:r>
+        <w:t>Tells people about the developers behind the site</w:t>
+      </w:r>
+    </w:p>
+    <w:p>
+      <w:pPr>
+        <w:pStyle w:val="ListParagraph"/>
+        <w:numPr>
+          <w:ilvl w:val="2"/>
+          <w:numId w:val="1"/>
+        </w:numPr>
+      </w:pPr>
+      <w:r>
+        <w:t>What technology was used: where and why</w:t>
+      </w:r>
+    </w:p>
+    <w:p>
+      <w:pPr>
+        <w:pStyle w:val="ListParagraph"/>
+        <w:numPr>
+          <w:ilvl w:val="2"/>
+          <w:numId w:val="1"/>
+        </w:numPr>
+      </w:pPr>
+      <w:r>
+        <w:t>Expectations?</w:t>
       </w:r>
     </w:p>
     <w:p/>
@@ -373,7 +658,7 @@
         <w:rFonts w:ascii="Wingdings" w:hAnsi="Wingdings" w:hint="default"/>
       </w:rPr>
     </w:lvl>
-    <w:lvl w:ilvl="3" w:tplc="04090001" w:tentative="1">
+    <w:lvl w:ilvl="3" w:tplc="04090001">
       <w:start w:val="1"/>
       <w:numFmt w:val="bullet"/>
       <w:lvlText w:val=""/>
@@ -1146,7 +1431,7 @@
 </file>
 
 <file path=customXml/itemProps1.xml><?xml version="1.0" encoding="utf-8"?>
-<ds:datastoreItem xmlns:ds="http://schemas.openxmlformats.org/officeDocument/2006/customXml" ds:itemID="{825EE675-54CE-45C7-AF60-C06DE8F2FF22}">
+<ds:datastoreItem xmlns:ds="http://schemas.openxmlformats.org/officeDocument/2006/customXml" ds:itemID="{DFBD9C56-225D-4B04-BA44-903D28196EAC}">
   <ds:schemaRefs>
     <ds:schemaRef ds:uri="http://schemas.openxmlformats.org/officeDocument/2006/bibliography"/>
   </ds:schemaRefs>

</xml_diff>